<commit_message>
implementacion de whipes open_source y archivo json de datos de uso
</commit_message>
<xml_diff>
--- a/archivos/docs/transcripcion_Profesor_Carlos Ariatiza.docx
+++ b/archivos/docs/transcripcion_Profesor_Carlos Ariatiza.docx
@@ -34,9 +34,9 @@
       <w:r>
         <w:t>- Nombre de la transcripción: Profesor_Carlos Ariatizabal.mp3</w:t>
         <w:br/>
-        <w:t>- Fecha y hora en la que se realizó la transcripción: 2023-11-25__12:46:41</w:t>
+        <w:t>- Fecha y hora en la que se realizó la transcripción: 2023-12-03__22:01:27</w:t>
         <w:br/>
-        <w:t>- Numero de palabras transcritas: 554</w:t>
+        <w:t>- Numero de palabras transcritas: 614</w:t>
         <w:br/>
         <w:br/>
         <w:t>- Texto:</w:t>
@@ -48,7 +48,7 @@
         <w:jc w:val="both"/>
       </w:pPr>
       <w:r>
-        <w:t>"Bueno, entonces, no me queda tan claro la idea de las diferencias, sobre todo porque tendríamos que hacer unas preguntas, ¿cuáles son los elementos que soportan o justifican una determinada forma de pensar? En ese sentido, yo creo que las formas de pensar tienen que ver con determinados contextos, entornos y situaciones, de tal manera que no solamente diríamos que entre hombres y mujeres piensan diferente, sino que al interior de las mujeres hay diversas formas de pensamiento y al interior de los hombres también. ¿Por qué me parecería preocupante un determinado tipo de determinismo asociado a la idea de que por el hecho de ser mujer pienso distinto al ser hombre? Yo no creo, creo que hay una serie de experiencias, condiciones de vida que llevan a que uno genere formas de pensamiento, ¿listo? Entonces, y mucho menos en un asunto que es tan especializado como la sociología, que no es un asunto natural a la hora de pensarse, sino que tiene que ver con una serie de aprendizajes, tiene que ver con una serie de preferencias, si lo queremos decir así, cuando hablamos de métodos y teorías, y también de objetos de conocimiento. Ahora bien, ¿sí? Dicho eso, es posible que determinados contextos culturales, como precisamente el nuestro, ¿sí? Se den determinadas formas de pensamiento que le han competido a la mujer, fuese porque, o más bien, objetos, cosas que tienen que pensar las mujeres, fuese porque tenemos unas determinadas características de la estructura académica, ¿cierto? Que han ido también generando una serie de relaciones y modos o puntos que le han competido fundamentalmente a las mujeres porque los otros géneros, ¿sí?, no se la han preguntado, porque las condiciones políticas han llevado a que los otros géneros no se la pregunten, porque las condiciones culturales han llevado a que no se la pregunten, y en esa medida, lo que sí podríamos decir es que la mujer, o lo femenino, se ha preocupado por asuntos diferentes a los que se preocupa el hombre, incluso en las dimensiones de una categoría, en las diferentes dimensiones de una categoría de una realidad. ¿Por qué? Porque le ha tocado comprometerse políticamente, porque le ha tocado comprometerse teóricamente, que las formas dominantes de pensamiento lo que han hecho es marginarle o marginar algo sobre lo que está interesada y demás, pero eso podría también sucederle a un hombre, ¿cierto? En tal caso, a mí lo que me preocupa sobre la pregunta es diferente en relación con qué, porque habría una cantidad de variables, ¿cierto? Tanto estas que planteamos, que están vinculadas precisamente con el entorno y la experiencia particular, como otras asociadas con la biología, y en ese sentido con la genética, ¿sí? Y otro tipo de posibilidades, de carácter político, carácter cultural y demás, a tal punto que si piensan diferente, no creo que sea necesariamente por el hecho de ser mujer o hombre, sino por el hecho de lo que les tocó vivir, lo que les tocó afrontar, ¿sí? Y si ya, vía esa ruta, lo que encontramos es que en un colectivo, determinadas formas colectivas, en la cual coinciden además determinadas formas biológicas, se piensa o se tiene que preocupar de una manera, pues había que pensar bien si es esa dimensión biológica o es otra dimensión. Espero que les aporte un abrazo."</w:t>
+        <w:t>" Well, then. I don't have to be so clear about the difference, especially because we had to ask the questions which are the elements that support us, they justify a certain way of thinking. In that sense, I think that the real thinking has to do with determine the contexts, the environment and situations. In such a way that we would only say that men and women are different, but that they are the inside of women. That is, that is, the way of thinking about the inside of men too. Right? Why would I worry about a certain kind of determinism? Right? The socialism and the fact the fact of being a woman, I think, is all men. I don't believe it. I don't believe it. I think there is a experience, a condition of life that has been, that has a different, a different kind of thought. Ready? So, and much less in a context that is specialized in sociology, that is not a natural matter to think about. It is something that has to do with learning, with the series of preferences, what we want to say, when we talk about meditations and theories, and also about knowledge. Now, come. I said that, it is possible that you end up with two cultural contexts, as precisely our, yes, you are determined in a way of thinking that they have competed to the woman, that is because, well, objects, things that have to be thought of as women, was because we have certain characteristics of the structure. Here in my case, right, that they have also generated relationships and... ...modes or points that they have competed with, and also women because they give them... ...generous, yes, they don't ask them, and the women who have competed in this competition are completely different from the women who have competed in this competition. Because the other women are not asked because the political conditions have led to the other women who have asked the political conditions because the cultural conditions have led to the question. And in that medium, what we could say is that the woman or the female has been worried about different issues that are concerned about the different aspects of the non-exercise, the man, even in the dimensions of a category, in the different dimensions of a category, in reality. Why? Because I was going to make it politically, because I was going to make it theoretically, because it is found that the dominant forms of thinking what they have done is margin or margin something or what is interesting and others but that could also be the name, right? In such a case to me what I am concerned about the question is different in relation to what? Because there would be a number of variables, right? So many of these that we plant that are vinculated precisely with the environment and particular experience, as other associations with biology and in the sense with genetics, and other kinds of possibilities, the political character, the cultural character and others. At that point, if they think differently, I don't think they're going to be men, but because of the fact that they want to live, what they want to face. And if that route already is what is found is that it's a collective, it's determined in a collective way found is that it is a collective, a collective training, in which you teach, in addition, in a biological way, you think about it, you have to worry in a way, because you should think well if that biological dimension is an intervention. I hope you like it. Now that's it."</w:t>
         <w:tab/>
         <w:br/>
         <w:br/>

</xml_diff>

<commit_message>
actualización de los modelos open source de whisper
</commit_message>
<xml_diff>
--- a/archivos/docs/transcripcion_Profesor_Carlos Ariatiza.docx
+++ b/archivos/docs/transcripcion_Profesor_Carlos Ariatiza.docx
@@ -34,9 +34,9 @@
       <w:r>
         <w:t>- Nombre de la transcripción: Profesor_Carlos Ariatizabal.mp3</w:t>
         <w:br/>
-        <w:t>- Fecha y hora en la que se realizó la transcripción: 2023-12-08__17:10:56</w:t>
+        <w:t>- Fecha y hora en la que se realizó la transcripción: 2023-12-08__23:52:00</w:t>
         <w:br/>
-        <w:t>- Numero de palabras transcritas: 614</w:t>
+        <w:t>- Numero de palabras transcritas: 568</w:t>
         <w:br/>
         <w:br/>
         <w:t>- Texto:</w:t>
@@ -48,7 +48,7 @@
         <w:jc w:val="both"/>
       </w:pPr>
       <w:r>
-        <w:t>" Well, then. I don't have to be so clear about the difference, especially because we had to ask the questions which are the elements that support us, they justify a certain way of thinking. In that sense, I think that the real thinking has to do with determine the contexts, the environment and situations. In such a way that we would only say that men and women are different, but that they are the inside of women. That is, that is, the way of thinking about the inside of men too. Right? Why would I worry about a certain kind of determinism? Right? The socialism and the fact the fact of being a woman, I think, is all men. I don't believe it. I don't believe it. I think there is a experience, a condition of life that has been, that has a different, a different kind of thought. Ready? So, and much less in a context that is specialized in sociology, that is not a natural matter to think about. It is something that has to do with learning, with the series of preferences, what we want to say, when we talk about meditations and theories, and also about knowledge. Now, come. I said that, it is possible that you end up with two cultural contexts, as precisely our, yes, you are determined in a way of thinking that they have competed to the woman, that is because, well, objects, things that have to be thought of as women, was because we have certain characteristics of the structure. Here in my case, right, that they have also generated relationships and... ...modes or points that they have competed with, and also women because they give them... ...generous, yes, they don't ask them, and the women who have competed in this competition are completely different from the women who have competed in this competition. Because the other women are not asked because the political conditions have led to the other women who have asked the political conditions because the cultural conditions have led to the question. And in that medium, what we could say is that the woman or the female has been worried about different issues that are concerned about the different aspects of the non-exercise, the man, even in the dimensions of a category, in the different dimensions of a category, in reality. Why? Because I was going to make it politically, because I was going to make it theoretically, because it is found that the dominant forms of thinking what they have done is margin or margin something or what is interesting and others but that could also be the name, right? In such a case to me what I am concerned about the question is different in relation to what? Because there would be a number of variables, right? So many of these that we plant that are vinculated precisely with the environment and particular experience, as other associations with biology and in the sense with genetics, and other kinds of possibilities, the political character, the cultural character and others. At that point, if they think differently, I don't think they're going to be men, but because of the fact that they want to live, what they want to face. And if that route already is what is found is that it's a collective, it's determined in a collective way found is that it is a collective, a collective training, in which you teach, in addition, in a biological way, you think about it, you have to worry in a way, because you should think well if that biological dimension is an intervention. I hope you like it. Now that's it."</w:t>
+        <w:t>" Bueno, entonces no me queda tan claro la idea de las diferencias, sobre todo porque tendríamos que hacer unas preguntas, ¿Cuáles son los elementos que lo portan o justifican una determinada forma de pensar? En ese sentido, yo creo que las verdad de pensar tienen que ver con determinados contextos en tornos y situaciones de tal manera que no solamente iríamos que entre hombres y mujeres piensan diferentes sino que a la interior de las mujeres de día esas formas dependimientos del interés de los dos, también. ¿Cierto? ¿Por qué me pareyería preocupante un determinado tipo de determinismo? ¿Cierto? Asociaba la idea de que por el hecho de ser mujer, pienso y distinto al ser hombre, no creo, no creo. Creo que hay una serie de experiencias, condiciones de vida que ya van a que uno gener fueron de pensamiento. ¿Listo? Entonces, y mucho menos en un asunto que está especializado como la sociología que no es una asunto natural a la hora de pensarse, sino que tiene que ver con hacer aprendizaje, tener que ver con hacerye de preferencia, si lo queremos decir así, cuando hablamos de medios y teorías y también de objeto de conocimiento. Ahora bien, ¿sí? Dicho eso es posible que determinadas contas culturas, contas culturales como precisamente el nuestro, se determinadas formas de pensamiento que le han competido a la mujer, pues es porque, o sea bien,, cosas que tienen que pensar las mujeres, fue ese porque tenemos unas determinadas características de la estructura académica, cierto, que han ido también generando unas ideas relaciones y modos o puntos que le han competido fundamentalmente las mujeres porque los otros generos no se han preguntado porque las condiciones políticas han llevado a que los otros generos no se la pregunte porque las condiciones culturales han llevado a que no se la pregunte y en esa medida lo que si podríamos decir es que la mujer o lo femenino se ha preocupado por asuntos diferentes a las que se preocupa el hombre incluso en las dimensiones de una categoría, de una, en la diferente de mención de una categoría de una realidad ¿por qué? porque la te toca a comprometer políticamente, porque la te toca a comprometerse teoricamente, porque encuentra que las formas dominantes de pensamiento lo que han hecho es marginarle o marginar algo sobre lo que está interesado y demás pero eso podría también eso es darle a nombre, ¿cierto? En tal caso a mi lo que me preocupa de la pregunta es diferente en relación con qué, porque habría una cantidad de variables, cierto, tanto estas que planteamos que están vinculadas precisamente con el entorno y la experiencia particular como otras asociadas con la biología y en ese sentido con la genética y otros tipos de posibilidades, y otros tipos de posibilidades, de carácter político, de carácter cultural y demás. A tal punto que si piensan diferente, no creo que ya negariamente por el hecho de ser mujer o hombre, sino por el hecho de lo que les oco vivir, lo que les oco afrontar. Y si ya vía esa ruta, lo que encontraron es que es una colectiva, una de las determinadas formas colectivas, en la cual coinciden además, determinadas formas biológicas, se piensa o te tiene que preocupar de una manera, pues había que pensar bien si es esa dimensión biológica o es otra dimensión. Espero que les aporte, ahora eso."</w:t>
         <w:tab/>
         <w:br/>
         <w:br/>

</xml_diff>